<commit_message>
Presentación avances de tesis
</commit_message>
<xml_diff>
--- a/Anteproyectos2021/MarcoReferencial/MarcoTeorico/MARCO_TEORICO.docx
+++ b/Anteproyectos2021/MarcoReferencial/MarcoTeorico/MARCO_TEORICO.docx
@@ -1,9 +1,11 @@
 
 <file path=word/document.xml><?xml version="1.0" encoding="utf-8"?>
-<w:document xmlns:wpc="http://schemas.microsoft.com/office/word/2010/wordprocessingCanvas" xmlns:cx="http://schemas.microsoft.com/office/drawing/2014/chartex" xmlns:cx1="http://schemas.microsoft.com/office/drawing/2015/9/8/chartex" xmlns:cx2="http://schemas.microsoft.com/office/drawing/2015/10/21/chartex" xmlns:cx3="http://schemas.microsoft.com/office/drawing/2016/5/9/chartex" xmlns:cx4="http://schemas.microsoft.com/office/drawing/2016/5/10/chartex" xmlns:cx5="http://schemas.microsoft.com/office/drawing/2016/5/11/chartex" xmlns:cx6="http://schemas.microsoft.com/office/drawing/2016/5/12/chartex" xmlns:cx7="http://schemas.microsoft.com/office/drawing/2016/5/13/chartex" xmlns:cx8="http://schemas.microsoft.com/office/drawing/2016/5/14/chartex" xmlns:mc="http://schemas.openxmlformats.org/markup-compatibility/2006" xmlns:aink="http://schemas.microsoft.com/office/drawing/2016/ink" xmlns:am3d="http://schemas.microsoft.com/office/drawing/2017/model3d" xmlns:o="urn:schemas-microsoft-com:office:office" xmlns:r="http://schemas.openxmlformats.org/officeDocument/2006/relationships" xmlns:m="http://schemas.openxmlformats.org/officeDocument/2006/math" xmlns:v="urn:schemas-microsoft-com:vml" xmlns:wp14="http://schemas.microsoft.com/office/word/2010/wordprocessingDrawing" xmlns:wp="http://schemas.openxmlformats.org/drawingml/2006/wordprocessingDrawing" xmlns:w10="urn:schemas-microsoft-com:office:word" xmlns:w="http://schemas.openxmlformats.org/wordprocessingml/2006/main" xmlns:w14="http://schemas.microsoft.com/office/word/2010/wordml" xmlns:w15="http://schemas.microsoft.com/office/word/2012/wordml" xmlns:w16cex="http://schemas.microsoft.com/office/word/2018/wordml/cex" xmlns:w16cid="http://schemas.microsoft.com/office/word/2016/wordml/cid" xmlns:w16="http://schemas.microsoft.com/office/word/2018/wordml" xmlns:w16sdtdh="http://schemas.microsoft.com/office/word/2020/wordml/sdtdatahash" xmlns:w16se="http://schemas.microsoft.com/office/word/2015/wordml/symex" xmlns:wpg="http://schemas.microsoft.com/office/word/2010/wordprocessingGroup" xmlns:wpi="http://schemas.microsoft.com/office/word/2010/wordprocessingInk" xmlns:wne="http://schemas.microsoft.com/office/word/2006/wordml" xmlns:wps="http://schemas.microsoft.com/office/word/2010/wordprocessingShape" mc:Ignorable="w14 w15 w16se w16cid w16 w16cex w16sdtdh wp14">
+<w:document xmlns:wpc="http://schemas.microsoft.com/office/word/2010/wordprocessingCanvas" xmlns:cx="http://schemas.microsoft.com/office/drawing/2014/chartex" xmlns:cx1="http://schemas.microsoft.com/office/drawing/2015/9/8/chartex" xmlns:mc="http://schemas.openxmlformats.org/markup-compatibility/2006" xmlns:o="urn:schemas-microsoft-com:office:office" xmlns:r="http://schemas.openxmlformats.org/officeDocument/2006/relationships" xmlns:m="http://schemas.openxmlformats.org/officeDocument/2006/math" xmlns:v="urn:schemas-microsoft-com:vml" xmlns:wp14="http://schemas.microsoft.com/office/word/2010/wordprocessingDrawing" xmlns:wp="http://schemas.openxmlformats.org/drawingml/2006/wordprocessingDrawing" xmlns:w10="urn:schemas-microsoft-com:office:word" xmlns:w="http://schemas.openxmlformats.org/wordprocessingml/2006/main" xmlns:w14="http://schemas.microsoft.com/office/word/2010/wordml" xmlns:w15="http://schemas.microsoft.com/office/word/2012/wordml" xmlns:w16se="http://schemas.microsoft.com/office/word/2015/wordml/symex" xmlns:wpg="http://schemas.microsoft.com/office/word/2010/wordprocessingGroup" xmlns:wpi="http://schemas.microsoft.com/office/word/2010/wordprocessingInk" xmlns:wne="http://schemas.microsoft.com/office/word/2006/wordml" xmlns:wps="http://schemas.microsoft.com/office/word/2010/wordprocessingShape" mc:Ignorable="w14 w15 w16se wp14">
   <w:body>
     <w:p>
       <w:pPr>
+        <w:spacing w:line="360" w:lineRule="auto"/>
+        <w:jc w:val="both"/>
         <w:rPr>
           <w:rFonts w:cstheme="minorHAnsi"/>
           <w:sz w:val="24"/>
@@ -23,18 +25,9 @@
     </w:p>
     <w:p>
       <w:pPr>
-        <w:jc w:val="center"/>
-        <w:rPr>
-          <w:rFonts w:cstheme="minorHAnsi"/>
-          <w:sz w:val="24"/>
-          <w:szCs w:val="24"/>
-        </w:rPr>
-      </w:pPr>
-    </w:p>
-    <w:p>
-      <w:pPr>
-        <w:spacing w:line="480" w:lineRule="auto"/>
+        <w:spacing w:line="360" w:lineRule="auto"/>
         <w:ind w:firstLine="709"/>
+        <w:jc w:val="both"/>
         <w:rPr>
           <w:rFonts w:ascii="Times New Roman" w:hAnsi="Times New Roman" w:cs="Times New Roman"/>
           <w:b/>
@@ -56,8 +49,9 @@
     </w:p>
     <w:p>
       <w:pPr>
-        <w:spacing w:line="480" w:lineRule="auto"/>
+        <w:spacing w:line="360" w:lineRule="auto"/>
         <w:ind w:firstLine="709"/>
+        <w:jc w:val="both"/>
         <w:rPr>
           <w:rFonts w:ascii="Times New Roman" w:hAnsi="Times New Roman" w:cs="Times New Roman"/>
           <w:sz w:val="24"/>
@@ -75,8 +69,9 @@
     </w:p>
     <w:p>
       <w:pPr>
-        <w:spacing w:line="480" w:lineRule="auto"/>
+        <w:spacing w:line="360" w:lineRule="auto"/>
         <w:ind w:firstLine="709"/>
+        <w:jc w:val="both"/>
         <w:rPr>
           <w:rFonts w:ascii="Times New Roman" w:hAnsi="Times New Roman" w:cs="Times New Roman"/>
           <w:sz w:val="24"/>
@@ -130,19 +125,8 @@
     </w:p>
     <w:p>
       <w:pPr>
-        <w:spacing w:line="480" w:lineRule="auto"/>
-        <w:ind w:firstLine="709"/>
-        <w:rPr>
-          <w:rFonts w:ascii="Times New Roman" w:hAnsi="Times New Roman" w:cs="Times New Roman"/>
-          <w:sz w:val="24"/>
-          <w:szCs w:val="24"/>
-        </w:rPr>
-      </w:pPr>
-    </w:p>
-    <w:p>
-      <w:pPr>
-        <w:spacing w:line="480" w:lineRule="auto"/>
-        <w:ind w:firstLine="709"/>
+        <w:spacing w:line="360" w:lineRule="auto"/>
+        <w:jc w:val="both"/>
         <w:rPr>
           <w:rFonts w:ascii="Times New Roman" w:hAnsi="Times New Roman" w:cs="Times New Roman"/>
           <w:b/>
@@ -164,36 +148,29 @@
     </w:p>
     <w:p>
       <w:pPr>
-        <w:spacing w:line="480" w:lineRule="auto"/>
+        <w:spacing w:line="360" w:lineRule="auto"/>
         <w:ind w:firstLine="709"/>
-        <w:rPr>
-          <w:rFonts w:ascii="Times New Roman" w:hAnsi="Times New Roman" w:cs="Times New Roman"/>
-          <w:sz w:val="24"/>
-          <w:szCs w:val="24"/>
-        </w:rPr>
-      </w:pPr>
-      <w:r>
-        <w:rPr>
-          <w:rFonts w:ascii="Times New Roman" w:hAnsi="Times New Roman" w:cs="Times New Roman"/>
-          <w:sz w:val="24"/>
-          <w:szCs w:val="24"/>
-        </w:rPr>
-        <w:t xml:space="preserve">La hoja de datos del proveedor especifica las condiciones adecuadas para el buen funcionamiento de estos paneles, entre ellos están los rangos de temperatura de operación, si esta temperatura se excede puede provocar daños irreparables en el panel. Pese a toda prevención, la </w:t>
-      </w:r>
-      <w:r>
-        <w:rPr>
-          <w:rFonts w:ascii="Times New Roman" w:hAnsi="Times New Roman" w:cs="Times New Roman"/>
-          <w:sz w:val="24"/>
-          <w:szCs w:val="24"/>
-        </w:rPr>
-        <w:lastRenderedPageBreak/>
-        <w:t>concurrencia de múltiples factores puede reflejarse en una falla y por ello es necesario anticiparse a su ocurrencia.</w:t>
-      </w:r>
-    </w:p>
-    <w:p>
-      <w:pPr>
-        <w:spacing w:line="480" w:lineRule="auto"/>
+        <w:jc w:val="both"/>
+        <w:rPr>
+          <w:rFonts w:ascii="Times New Roman" w:hAnsi="Times New Roman" w:cs="Times New Roman"/>
+          <w:sz w:val="24"/>
+          <w:szCs w:val="24"/>
+        </w:rPr>
+      </w:pPr>
+      <w:r>
+        <w:rPr>
+          <w:rFonts w:ascii="Times New Roman" w:hAnsi="Times New Roman" w:cs="Times New Roman"/>
+          <w:sz w:val="24"/>
+          <w:szCs w:val="24"/>
+        </w:rPr>
+        <w:t>La hoja de datos del proveedor especifica las condiciones adecuadas para el buen funcionamiento de estos paneles, entre ellos están los rangos de temperatura de operación, si esta temperatura se excede puede provocar daños irreparables en el panel. Pese a toda prevención, la concurrencia de múltiples factores puede reflejarse en una falla y por ello es necesario anticiparse a su ocurrencia.</w:t>
+      </w:r>
+    </w:p>
+    <w:p>
+      <w:pPr>
+        <w:spacing w:line="360" w:lineRule="auto"/>
         <w:ind w:firstLine="709"/>
+        <w:jc w:val="both"/>
         <w:rPr>
           <w:rFonts w:ascii="Times New Roman" w:hAnsi="Times New Roman" w:cs="Times New Roman"/>
           <w:sz w:val="24"/>
@@ -211,19 +188,32 @@
     </w:p>
     <w:p>
       <w:pPr>
-        <w:spacing w:line="480" w:lineRule="auto"/>
+        <w:spacing w:line="360" w:lineRule="auto"/>
         <w:ind w:firstLine="709"/>
-        <w:rPr>
-          <w:rFonts w:ascii="Times New Roman" w:hAnsi="Times New Roman" w:cs="Times New Roman"/>
-          <w:sz w:val="24"/>
-          <w:szCs w:val="24"/>
-        </w:rPr>
-      </w:pPr>
-    </w:p>
-    <w:p>
-      <w:pPr>
-        <w:spacing w:line="480" w:lineRule="auto"/>
+        <w:jc w:val="both"/>
+        <w:rPr>
+          <w:rFonts w:ascii="Times New Roman" w:hAnsi="Times New Roman" w:cs="Times New Roman"/>
+          <w:sz w:val="24"/>
+          <w:szCs w:val="24"/>
+        </w:rPr>
+      </w:pPr>
+    </w:p>
+    <w:p>
+      <w:pPr>
+        <w:spacing w:line="360" w:lineRule="auto"/>
         <w:ind w:firstLine="709"/>
+        <w:jc w:val="both"/>
+        <w:rPr>
+          <w:rFonts w:ascii="Times New Roman" w:hAnsi="Times New Roman" w:cs="Times New Roman"/>
+          <w:sz w:val="24"/>
+          <w:szCs w:val="24"/>
+        </w:rPr>
+      </w:pPr>
+    </w:p>
+    <w:p>
+      <w:pPr>
+        <w:spacing w:line="360" w:lineRule="auto"/>
+        <w:jc w:val="both"/>
         <w:rPr>
           <w:rFonts w:ascii="Times New Roman" w:hAnsi="Times New Roman" w:cs="Times New Roman"/>
           <w:b/>
@@ -240,13 +230,15 @@
           <w:sz w:val="24"/>
           <w:szCs w:val="24"/>
         </w:rPr>
+        <w:lastRenderedPageBreak/>
         <w:t>TERMOGRAFÍA</w:t>
       </w:r>
     </w:p>
     <w:p>
       <w:pPr>
-        <w:spacing w:line="480" w:lineRule="auto"/>
+        <w:spacing w:line="360" w:lineRule="auto"/>
         <w:ind w:firstLine="709"/>
+        <w:jc w:val="both"/>
         <w:rPr>
           <w:rFonts w:ascii="Times New Roman" w:hAnsi="Times New Roman" w:cs="Times New Roman"/>
           <w:sz w:val="24"/>
@@ -264,8 +256,9 @@
     </w:p>
     <w:p>
       <w:pPr>
-        <w:spacing w:line="480" w:lineRule="auto"/>
+        <w:spacing w:line="360" w:lineRule="auto"/>
         <w:ind w:firstLine="709"/>
+        <w:jc w:val="both"/>
         <w:rPr>
           <w:rFonts w:ascii="Times New Roman" w:hAnsi="Times New Roman" w:cs="Times New Roman"/>
           <w:sz w:val="24"/>
@@ -283,36 +276,29 @@
     </w:p>
     <w:p>
       <w:pPr>
-        <w:spacing w:line="480" w:lineRule="auto"/>
+        <w:spacing w:line="360" w:lineRule="auto"/>
         <w:ind w:firstLine="709"/>
-        <w:rPr>
-          <w:rFonts w:ascii="Times New Roman" w:hAnsi="Times New Roman" w:cs="Times New Roman"/>
-          <w:sz w:val="24"/>
-          <w:szCs w:val="24"/>
-        </w:rPr>
-      </w:pPr>
-      <w:r>
-        <w:rPr>
-          <w:rFonts w:ascii="Times New Roman" w:hAnsi="Times New Roman" w:cs="Times New Roman"/>
-          <w:sz w:val="24"/>
-          <w:szCs w:val="24"/>
-        </w:rPr>
-        <w:t xml:space="preserve">Los cuerpos emiten energía en función de la temperatura que se encuentran, entre más alta sea, mayor es su emisión. Todos los objetos son visibles por la luz que reflejan, a diferencia de la luz infrarroja que no es visible por el ojo humano. La luz infrarroja se logra detectar si se dispone de la instrumentación necesaria para detectar esta radiación. La cámara infrarroja permite obtener datos térmicos de la superficie de un objeto, revelando anomalías. Luego de </w:t>
-      </w:r>
-      <w:r>
-        <w:rPr>
-          <w:rFonts w:ascii="Times New Roman" w:hAnsi="Times New Roman" w:cs="Times New Roman"/>
-          <w:sz w:val="24"/>
-          <w:szCs w:val="24"/>
-        </w:rPr>
-        <w:lastRenderedPageBreak/>
-        <w:t xml:space="preserve">capturar las imágenes, se transfieren a un computador y mediante un software se revelan los archivos que permiten comparar y dar un análisis. </w:t>
-      </w:r>
-    </w:p>
-    <w:p>
-      <w:pPr>
-        <w:spacing w:line="480" w:lineRule="auto"/>
+        <w:jc w:val="both"/>
+        <w:rPr>
+          <w:rFonts w:ascii="Times New Roman" w:hAnsi="Times New Roman" w:cs="Times New Roman"/>
+          <w:sz w:val="24"/>
+          <w:szCs w:val="24"/>
+        </w:rPr>
+      </w:pPr>
+      <w:r>
+        <w:rPr>
+          <w:rFonts w:ascii="Times New Roman" w:hAnsi="Times New Roman" w:cs="Times New Roman"/>
+          <w:sz w:val="24"/>
+          <w:szCs w:val="24"/>
+        </w:rPr>
+        <w:t xml:space="preserve">Los cuerpos emiten energía en función de la temperatura que se encuentran, entre más alta sea, mayor es su emisión. Todos los objetos son visibles por la luz que reflejan, a diferencia de la luz infrarroja que no es visible por el ojo humano. La luz infrarroja se logra detectar si se dispone de la instrumentación necesaria para detectar esta radiación. La cámara infrarroja permite obtener datos térmicos de la superficie de un objeto, revelando anomalías. Luego de capturar las imágenes, se transfieren a un computador y mediante un software se revelan los archivos que permiten comparar y dar un análisis. </w:t>
+      </w:r>
+    </w:p>
+    <w:p>
+      <w:pPr>
+        <w:spacing w:line="360" w:lineRule="auto"/>
         <w:ind w:firstLine="709"/>
+        <w:jc w:val="both"/>
         <w:rPr>
           <w:rFonts w:ascii="Times New Roman" w:hAnsi="Times New Roman" w:cs="Times New Roman"/>
           <w:sz w:val="24"/>
@@ -330,19 +316,8 @@
     </w:p>
     <w:p>
       <w:pPr>
-        <w:spacing w:line="480" w:lineRule="auto"/>
-        <w:ind w:firstLine="709"/>
-        <w:rPr>
-          <w:rFonts w:ascii="Times New Roman" w:hAnsi="Times New Roman" w:cs="Times New Roman"/>
-          <w:sz w:val="24"/>
-          <w:szCs w:val="24"/>
-        </w:rPr>
-      </w:pPr>
-    </w:p>
-    <w:p>
-      <w:pPr>
-        <w:spacing w:line="480" w:lineRule="auto"/>
-        <w:ind w:firstLine="709"/>
+        <w:spacing w:line="360" w:lineRule="auto"/>
+        <w:jc w:val="both"/>
         <w:rPr>
           <w:rFonts w:ascii="Times New Roman" w:hAnsi="Times New Roman" w:cs="Times New Roman"/>
           <w:b/>
@@ -364,8 +339,9 @@
     </w:p>
     <w:p>
       <w:pPr>
-        <w:spacing w:line="480" w:lineRule="auto"/>
+        <w:spacing w:line="360" w:lineRule="auto"/>
         <w:ind w:firstLine="709"/>
+        <w:jc w:val="both"/>
         <w:rPr>
           <w:rFonts w:ascii="Times New Roman" w:hAnsi="Times New Roman" w:cs="Times New Roman"/>
           <w:sz w:val="24"/>
@@ -383,66 +359,57 @@
     </w:p>
     <w:p>
       <w:pPr>
-        <w:spacing w:line="480" w:lineRule="auto"/>
+        <w:spacing w:line="360" w:lineRule="auto"/>
         <w:ind w:firstLine="709"/>
-        <w:rPr>
-          <w:rFonts w:ascii="Times New Roman" w:hAnsi="Times New Roman" w:cs="Times New Roman"/>
-          <w:sz w:val="24"/>
-          <w:szCs w:val="24"/>
-        </w:rPr>
-      </w:pPr>
-      <w:r>
-        <w:rPr>
-          <w:rFonts w:ascii="Times New Roman" w:hAnsi="Times New Roman" w:cs="Times New Roman"/>
-          <w:sz w:val="24"/>
-          <w:szCs w:val="24"/>
-        </w:rPr>
-        <w:t>Este método consta en tomar una serie de imágenes con una cámara que registran la radiación que emite la temperatura junto con una imagen de luz visible superponiéndolas. La imagen así obtenida va a mostrar, por un lado, las temperaturas de la superficie de los objetos mostrados, en este caso los paneles fotovoltaicos, a través de una paleta de colores seleccionable por el usuario que presentará con diferentes colores las diferentes temperaturas, por otro lado, una imagen de luz visible que facilite la identificación de los elementos. Esto permite ver el sobrecalentamiento de las celdas y poder tomar decisiones a tiempo.</w:t>
-      </w:r>
-    </w:p>
-    <w:p>
-      <w:pPr>
-        <w:spacing w:line="480" w:lineRule="auto"/>
+        <w:jc w:val="both"/>
+        <w:rPr>
+          <w:rFonts w:ascii="Times New Roman" w:hAnsi="Times New Roman" w:cs="Times New Roman"/>
+          <w:sz w:val="24"/>
+          <w:szCs w:val="24"/>
+        </w:rPr>
+      </w:pPr>
+      <w:r>
+        <w:rPr>
+          <w:rFonts w:ascii="Times New Roman" w:hAnsi="Times New Roman" w:cs="Times New Roman"/>
+          <w:sz w:val="24"/>
+          <w:szCs w:val="24"/>
+        </w:rPr>
+        <w:t xml:space="preserve">Este método consta en tomar una serie de imágenes con una cámara que registran la radiación que emite la temperatura junto con una imagen de luz visible superponiéndolas. La imagen así obtenida va a mostrar, por un lado, las temperaturas de la superficie de los objetos mostrados, en este caso los paneles fotovoltaicos, a través de una paleta de colores seleccionable </w:t>
+      </w:r>
+      <w:r>
+        <w:rPr>
+          <w:rFonts w:ascii="Times New Roman" w:hAnsi="Times New Roman" w:cs="Times New Roman"/>
+          <w:sz w:val="24"/>
+          <w:szCs w:val="24"/>
+        </w:rPr>
+        <w:lastRenderedPageBreak/>
+        <w:t>por el usuario que presentará con diferentes colores las diferentes temperaturas, por otro lado, una imagen de luz visible que facilite la identificación de los elementos. Esto permite ver el sobrecalentamiento de las celdas y poder tomar decisiones a tiempo.</w:t>
+      </w:r>
+    </w:p>
+    <w:p>
+      <w:pPr>
+        <w:spacing w:line="360" w:lineRule="auto"/>
         <w:ind w:firstLine="709"/>
-        <w:rPr>
-          <w:rFonts w:ascii="Times New Roman" w:hAnsi="Times New Roman" w:cs="Times New Roman"/>
-          <w:sz w:val="24"/>
-          <w:szCs w:val="24"/>
-        </w:rPr>
-      </w:pPr>
-      <w:r>
-        <w:rPr>
-          <w:rFonts w:ascii="Times New Roman" w:hAnsi="Times New Roman" w:cs="Times New Roman"/>
-          <w:sz w:val="24"/>
-          <w:szCs w:val="24"/>
-        </w:rPr>
-        <w:t xml:space="preserve">Para detectar este tipo de problemas, se recomienda condiciones en las que el panel proporcione la máxima potencia, esto ocurre normalmente al mediodía donde las condiciones climáticas sean favorables (cielo despejado). Dependiendo de la estructura del panel fotovoltaico </w:t>
-      </w:r>
-      <w:r>
-        <w:rPr>
-          <w:rFonts w:ascii="Times New Roman" w:hAnsi="Times New Roman" w:cs="Times New Roman"/>
-          <w:sz w:val="24"/>
-          <w:szCs w:val="24"/>
-        </w:rPr>
-        <w:lastRenderedPageBreak/>
-        <w:t>y dado que las celdas se conectan en serie para lograr la tensión más adecuada para el inversor utilizado, un fallo en una de las células podría dar lugar a una pérdida total o parcial de potencia de un panel fotovoltaico.</w:t>
-      </w:r>
-    </w:p>
-    <w:p>
-      <w:pPr>
-        <w:spacing w:line="480" w:lineRule="auto"/>
-        <w:ind w:firstLine="709"/>
-        <w:rPr>
-          <w:rFonts w:ascii="Times New Roman" w:hAnsi="Times New Roman" w:cs="Times New Roman"/>
-          <w:sz w:val="24"/>
-          <w:szCs w:val="24"/>
-        </w:rPr>
-      </w:pPr>
-    </w:p>
-    <w:p>
-      <w:pPr>
-        <w:spacing w:line="480" w:lineRule="auto"/>
-        <w:ind w:firstLine="709"/>
+        <w:jc w:val="both"/>
+        <w:rPr>
+          <w:rFonts w:ascii="Times New Roman" w:hAnsi="Times New Roman" w:cs="Times New Roman"/>
+          <w:sz w:val="24"/>
+          <w:szCs w:val="24"/>
+        </w:rPr>
+      </w:pPr>
+      <w:r>
+        <w:rPr>
+          <w:rFonts w:ascii="Times New Roman" w:hAnsi="Times New Roman" w:cs="Times New Roman"/>
+          <w:sz w:val="24"/>
+          <w:szCs w:val="24"/>
+        </w:rPr>
+        <w:t>Para detectar este tipo de problemas, se recomienda condiciones en las que el panel proporcione la máxima potencia, esto ocurre normalmente al mediodía donde las condiciones climáticas sean favorables (cielo despejado). Dependiendo de la estructura del panel fotovoltaico y dado que las celdas se conectan en serie para lograr la tensión más adecuada para el inversor utilizado, un fallo en una de las células podría dar lugar a una pérdida total o parcial de potencia de un panel fotovoltaico.</w:t>
+      </w:r>
+    </w:p>
+    <w:p>
+      <w:pPr>
+        <w:spacing w:line="360" w:lineRule="auto"/>
+        <w:jc w:val="both"/>
         <w:rPr>
           <w:rFonts w:ascii="Times New Roman" w:hAnsi="Times New Roman" w:cs="Times New Roman"/>
           <w:b/>
@@ -464,8 +431,9 @@
     </w:p>
     <w:p>
       <w:pPr>
-        <w:spacing w:line="480" w:lineRule="auto"/>
+        <w:spacing w:line="360" w:lineRule="auto"/>
         <w:ind w:firstLine="709"/>
+        <w:jc w:val="both"/>
         <w:rPr>
           <w:rFonts w:ascii="Times New Roman" w:hAnsi="Times New Roman" w:cs="Times New Roman"/>
           <w:sz w:val="24"/>
@@ -503,8 +471,9 @@
     </w:p>
     <w:p>
       <w:pPr>
-        <w:spacing w:line="480" w:lineRule="auto"/>
+        <w:spacing w:line="360" w:lineRule="auto"/>
         <w:ind w:firstLine="709"/>
+        <w:jc w:val="both"/>
         <w:rPr>
           <w:rFonts w:ascii="Times New Roman" w:hAnsi="Times New Roman" w:cs="Times New Roman"/>
           <w:sz w:val="24"/>
@@ -522,8 +491,9 @@
     </w:p>
     <w:p>
       <w:pPr>
-        <w:spacing w:line="480" w:lineRule="auto"/>
+        <w:spacing w:line="360" w:lineRule="auto"/>
         <w:ind w:firstLine="709"/>
+        <w:jc w:val="both"/>
         <w:rPr>
           <w:rFonts w:ascii="Times New Roman" w:hAnsi="Times New Roman" w:cs="Times New Roman"/>
           <w:sz w:val="24"/>
@@ -541,19 +511,34 @@
     </w:p>
     <w:p>
       <w:pPr>
-        <w:spacing w:line="480" w:lineRule="auto"/>
+        <w:spacing w:line="360" w:lineRule="auto"/>
         <w:ind w:firstLine="709"/>
-        <w:rPr>
-          <w:rFonts w:ascii="Times New Roman" w:hAnsi="Times New Roman" w:cs="Times New Roman"/>
-          <w:sz w:val="24"/>
-          <w:szCs w:val="24"/>
-        </w:rPr>
-      </w:pPr>
-      <w:r>
-        <w:rPr>
-          <w:rFonts w:ascii="Times New Roman" w:hAnsi="Times New Roman" w:cs="Times New Roman"/>
-          <w:sz w:val="24"/>
-          <w:szCs w:val="24"/>
+        <w:jc w:val="both"/>
+        <w:rPr>
+          <w:rFonts w:ascii="Times New Roman" w:hAnsi="Times New Roman" w:cs="Times New Roman"/>
+          <w:sz w:val="24"/>
+          <w:szCs w:val="24"/>
+        </w:rPr>
+      </w:pPr>
+    </w:p>
+    <w:p>
+      <w:pPr>
+        <w:spacing w:line="360" w:lineRule="auto"/>
+        <w:ind w:left="720" w:hanging="11"/>
+        <w:jc w:val="center"/>
+        <w:rPr>
+          <w:rFonts w:ascii="Times New Roman" w:hAnsi="Times New Roman" w:cs="Times New Roman"/>
+          <w:sz w:val="24"/>
+          <w:szCs w:val="24"/>
+        </w:rPr>
+      </w:pPr>
+      <w:r>
+        <w:rPr>
+          <w:rFonts w:ascii="Times New Roman" w:hAnsi="Times New Roman" w:cs="Times New Roman"/>
+          <w:noProof/>
+          <w:sz w:val="24"/>
+          <w:szCs w:val="24"/>
+          <w:lang w:val="es-ES"/>
         </w:rPr>
         <w:lastRenderedPageBreak/>
         <w:drawing>
@@ -605,63 +590,46 @@
           </wp:inline>
         </w:drawing>
       </w:r>
-    </w:p>
-    <w:p>
-      <w:pPr>
-        <w:spacing w:line="480" w:lineRule="auto"/>
+      <w:bookmarkStart w:id="0" w:name="_GoBack"/>
+      <w:bookmarkEnd w:id="0"/>
+    </w:p>
+    <w:p>
+      <w:pPr>
+        <w:spacing w:line="360" w:lineRule="auto"/>
+        <w:ind w:left="720" w:hanging="11"/>
+        <w:jc w:val="center"/>
+        <w:rPr>
+          <w:rFonts w:ascii="Times New Roman" w:hAnsi="Times New Roman" w:cs="Times New Roman"/>
+          <w:sz w:val="24"/>
+          <w:szCs w:val="24"/>
+        </w:rPr>
+      </w:pPr>
+    </w:p>
+    <w:p>
+      <w:pPr>
+        <w:spacing w:line="360" w:lineRule="auto"/>
         <w:ind w:firstLine="709"/>
-        <w:rPr>
-          <w:rFonts w:ascii="Times New Roman" w:hAnsi="Times New Roman" w:cs="Times New Roman"/>
-          <w:sz w:val="24"/>
-          <w:szCs w:val="24"/>
-        </w:rPr>
-      </w:pPr>
-    </w:p>
-    <w:p>
-      <w:pPr>
-        <w:spacing w:line="480" w:lineRule="auto"/>
+        <w:jc w:val="both"/>
+        <w:rPr>
+          <w:rFonts w:ascii="Times New Roman" w:hAnsi="Times New Roman" w:cs="Times New Roman"/>
+          <w:sz w:val="24"/>
+          <w:szCs w:val="24"/>
+        </w:rPr>
+      </w:pPr>
+      <w:r>
+        <w:rPr>
+          <w:rFonts w:ascii="Times New Roman" w:hAnsi="Times New Roman" w:cs="Times New Roman"/>
+          <w:sz w:val="24"/>
+          <w:szCs w:val="24"/>
+        </w:rPr>
+        <w:t xml:space="preserve">Bibliografías </w:t>
+      </w:r>
+    </w:p>
+    <w:p>
+      <w:pPr>
+        <w:spacing w:line="360" w:lineRule="auto"/>
         <w:ind w:firstLine="709"/>
-        <w:rPr>
-          <w:rFonts w:ascii="Times New Roman" w:hAnsi="Times New Roman" w:cs="Times New Roman"/>
-          <w:sz w:val="24"/>
-          <w:szCs w:val="24"/>
-        </w:rPr>
-      </w:pPr>
-    </w:p>
-    <w:p>
-      <w:pPr>
-        <w:spacing w:line="480" w:lineRule="auto"/>
-        <w:ind w:firstLine="709"/>
-        <w:rPr>
-          <w:rFonts w:ascii="Times New Roman" w:hAnsi="Times New Roman" w:cs="Times New Roman"/>
-          <w:sz w:val="24"/>
-          <w:szCs w:val="24"/>
-        </w:rPr>
-      </w:pPr>
-    </w:p>
-    <w:p>
-      <w:pPr>
-        <w:spacing w:line="480" w:lineRule="auto"/>
-        <w:ind w:firstLine="709"/>
-        <w:rPr>
-          <w:rFonts w:ascii="Times New Roman" w:hAnsi="Times New Roman" w:cs="Times New Roman"/>
-          <w:sz w:val="24"/>
-          <w:szCs w:val="24"/>
-        </w:rPr>
-      </w:pPr>
-      <w:r>
-        <w:rPr>
-          <w:rFonts w:ascii="Times New Roman" w:hAnsi="Times New Roman" w:cs="Times New Roman"/>
-          <w:sz w:val="24"/>
-          <w:szCs w:val="24"/>
-        </w:rPr>
-        <w:t xml:space="preserve">Bibliografías </w:t>
-      </w:r>
-    </w:p>
-    <w:p>
-      <w:pPr>
-        <w:spacing w:line="480" w:lineRule="auto"/>
-        <w:ind w:firstLine="709"/>
+        <w:jc w:val="both"/>
         <w:rPr>
           <w:rFonts w:ascii="Times New Roman" w:hAnsi="Times New Roman" w:cs="Times New Roman"/>
           <w:sz w:val="24"/>
@@ -679,8 +647,9 @@
     </w:p>
     <w:p>
       <w:pPr>
-        <w:spacing w:line="480" w:lineRule="auto"/>
+        <w:spacing w:line="360" w:lineRule="auto"/>
         <w:ind w:firstLine="709"/>
+        <w:jc w:val="both"/>
         <w:rPr>
           <w:rFonts w:cstheme="minorHAnsi"/>
           <w:sz w:val="24"/>
@@ -698,6 +667,8 @@
     </w:p>
     <w:p>
       <w:pPr>
+        <w:spacing w:line="360" w:lineRule="auto"/>
+        <w:jc w:val="both"/>
         <w:rPr>
           <w:rFonts w:cstheme="minorHAnsi"/>
           <w:sz w:val="24"/>
@@ -707,8 +678,9 @@
     </w:p>
     <w:p>
       <w:pPr>
-        <w:spacing w:line="480" w:lineRule="auto"/>
+        <w:spacing w:line="360" w:lineRule="auto"/>
         <w:ind w:firstLine="720"/>
+        <w:jc w:val="both"/>
         <w:rPr>
           <w:rFonts w:ascii="Times New Roman" w:eastAsia="Times New Roman" w:hAnsi="Times New Roman" w:cs="Times New Roman"/>
           <w:sz w:val="24"/>
@@ -718,8 +690,9 @@
     </w:p>
     <w:p>
       <w:pPr>
-        <w:spacing w:line="480" w:lineRule="auto"/>
+        <w:spacing w:line="360" w:lineRule="auto"/>
         <w:ind w:firstLine="720"/>
+        <w:jc w:val="both"/>
         <w:rPr>
           <w:rFonts w:ascii="Times New Roman" w:eastAsia="Times New Roman" w:hAnsi="Times New Roman" w:cs="Times New Roman"/>
           <w:sz w:val="24"/>
@@ -729,8 +702,9 @@
     </w:p>
     <w:p>
       <w:pPr>
-        <w:spacing w:line="480" w:lineRule="auto"/>
+        <w:spacing w:line="360" w:lineRule="auto"/>
         <w:ind w:firstLine="720"/>
+        <w:jc w:val="both"/>
         <w:rPr>
           <w:rFonts w:ascii="Times New Roman" w:eastAsia="Times New Roman" w:hAnsi="Times New Roman" w:cs="Times New Roman"/>
           <w:sz w:val="24"/>
@@ -758,7 +732,7 @@
 </file>
 
 <file path=word/endnotes.xml><?xml version="1.0" encoding="utf-8"?>
-<w:endnotes xmlns:wpc="http://schemas.microsoft.com/office/word/2010/wordprocessingCanvas" xmlns:cx="http://schemas.microsoft.com/office/drawing/2014/chartex" xmlns:cx1="http://schemas.microsoft.com/office/drawing/2015/9/8/chartex" xmlns:cx2="http://schemas.microsoft.com/office/drawing/2015/10/21/chartex" xmlns:cx3="http://schemas.microsoft.com/office/drawing/2016/5/9/chartex" xmlns:cx4="http://schemas.microsoft.com/office/drawing/2016/5/10/chartex" xmlns:cx5="http://schemas.microsoft.com/office/drawing/2016/5/11/chartex" xmlns:cx6="http://schemas.microsoft.com/office/drawing/2016/5/12/chartex" xmlns:cx7="http://schemas.microsoft.com/office/drawing/2016/5/13/chartex" xmlns:cx8="http://schemas.microsoft.com/office/drawing/2016/5/14/chartex" xmlns:mc="http://schemas.openxmlformats.org/markup-compatibility/2006" xmlns:aink="http://schemas.microsoft.com/office/drawing/2016/ink" xmlns:am3d="http://schemas.microsoft.com/office/drawing/2017/model3d" xmlns:o="urn:schemas-microsoft-com:office:office" xmlns:r="http://schemas.openxmlformats.org/officeDocument/2006/relationships" xmlns:m="http://schemas.openxmlformats.org/officeDocument/2006/math" xmlns:v="urn:schemas-microsoft-com:vml" xmlns:wp14="http://schemas.microsoft.com/office/word/2010/wordprocessingDrawing" xmlns:wp="http://schemas.openxmlformats.org/drawingml/2006/wordprocessingDrawing" xmlns:w10="urn:schemas-microsoft-com:office:word" xmlns:w="http://schemas.openxmlformats.org/wordprocessingml/2006/main" xmlns:w14="http://schemas.microsoft.com/office/word/2010/wordml" xmlns:w15="http://schemas.microsoft.com/office/word/2012/wordml" xmlns:w16cex="http://schemas.microsoft.com/office/word/2018/wordml/cex" xmlns:w16cid="http://schemas.microsoft.com/office/word/2016/wordml/cid" xmlns:w16="http://schemas.microsoft.com/office/word/2018/wordml" xmlns:w16sdtdh="http://schemas.microsoft.com/office/word/2020/wordml/sdtdatahash" xmlns:w16se="http://schemas.microsoft.com/office/word/2015/wordml/symex" xmlns:wpg="http://schemas.microsoft.com/office/word/2010/wordprocessingGroup" xmlns:wpi="http://schemas.microsoft.com/office/word/2010/wordprocessingInk" xmlns:wne="http://schemas.microsoft.com/office/word/2006/wordml" xmlns:wps="http://schemas.microsoft.com/office/word/2010/wordprocessingShape" mc:Ignorable="w14 w15 w16se w16cid w16 w16cex w16sdtdh wp14">
+<w:endnotes xmlns:wpc="http://schemas.microsoft.com/office/word/2010/wordprocessingCanvas" xmlns:cx="http://schemas.microsoft.com/office/drawing/2014/chartex" xmlns:cx1="http://schemas.microsoft.com/office/drawing/2015/9/8/chartex" xmlns:mc="http://schemas.openxmlformats.org/markup-compatibility/2006" xmlns:o="urn:schemas-microsoft-com:office:office" xmlns:r="http://schemas.openxmlformats.org/officeDocument/2006/relationships" xmlns:m="http://schemas.openxmlformats.org/officeDocument/2006/math" xmlns:v="urn:schemas-microsoft-com:vml" xmlns:wp14="http://schemas.microsoft.com/office/word/2010/wordprocessingDrawing" xmlns:wp="http://schemas.openxmlformats.org/drawingml/2006/wordprocessingDrawing" xmlns:w10="urn:schemas-microsoft-com:office:word" xmlns:w="http://schemas.openxmlformats.org/wordprocessingml/2006/main" xmlns:w14="http://schemas.microsoft.com/office/word/2010/wordml" xmlns:w15="http://schemas.microsoft.com/office/word/2012/wordml" xmlns:w16se="http://schemas.microsoft.com/office/word/2015/wordml/symex" xmlns:wpg="http://schemas.microsoft.com/office/word/2010/wordprocessingGroup" xmlns:wpi="http://schemas.microsoft.com/office/word/2010/wordprocessingInk" xmlns:wne="http://schemas.microsoft.com/office/word/2006/wordml" xmlns:wps="http://schemas.microsoft.com/office/word/2010/wordprocessingShape" mc:Ignorable="w14 w15 w16se wp14">
   <w:endnote w:type="separator" w:id="-1">
     <w:p>
       <w:pPr>
@@ -783,7 +757,7 @@
 </file>
 
 <file path=word/footnotes.xml><?xml version="1.0" encoding="utf-8"?>
-<w:footnotes xmlns:wpc="http://schemas.microsoft.com/office/word/2010/wordprocessingCanvas" xmlns:cx="http://schemas.microsoft.com/office/drawing/2014/chartex" xmlns:cx1="http://schemas.microsoft.com/office/drawing/2015/9/8/chartex" xmlns:cx2="http://schemas.microsoft.com/office/drawing/2015/10/21/chartex" xmlns:cx3="http://schemas.microsoft.com/office/drawing/2016/5/9/chartex" xmlns:cx4="http://schemas.microsoft.com/office/drawing/2016/5/10/chartex" xmlns:cx5="http://schemas.microsoft.com/office/drawing/2016/5/11/chartex" xmlns:cx6="http://schemas.microsoft.com/office/drawing/2016/5/12/chartex" xmlns:cx7="http://schemas.microsoft.com/office/drawing/2016/5/13/chartex" xmlns:cx8="http://schemas.microsoft.com/office/drawing/2016/5/14/chartex" xmlns:mc="http://schemas.openxmlformats.org/markup-compatibility/2006" xmlns:aink="http://schemas.microsoft.com/office/drawing/2016/ink" xmlns:am3d="http://schemas.microsoft.com/office/drawing/2017/model3d" xmlns:o="urn:schemas-microsoft-com:office:office" xmlns:r="http://schemas.openxmlformats.org/officeDocument/2006/relationships" xmlns:m="http://schemas.openxmlformats.org/officeDocument/2006/math" xmlns:v="urn:schemas-microsoft-com:vml" xmlns:wp14="http://schemas.microsoft.com/office/word/2010/wordprocessingDrawing" xmlns:wp="http://schemas.openxmlformats.org/drawingml/2006/wordprocessingDrawing" xmlns:w10="urn:schemas-microsoft-com:office:word" xmlns:w="http://schemas.openxmlformats.org/wordprocessingml/2006/main" xmlns:w14="http://schemas.microsoft.com/office/word/2010/wordml" xmlns:w15="http://schemas.microsoft.com/office/word/2012/wordml" xmlns:w16cex="http://schemas.microsoft.com/office/word/2018/wordml/cex" xmlns:w16cid="http://schemas.microsoft.com/office/word/2016/wordml/cid" xmlns:w16="http://schemas.microsoft.com/office/word/2018/wordml" xmlns:w16sdtdh="http://schemas.microsoft.com/office/word/2020/wordml/sdtdatahash" xmlns:w16se="http://schemas.microsoft.com/office/word/2015/wordml/symex" xmlns:wpg="http://schemas.microsoft.com/office/word/2010/wordprocessingGroup" xmlns:wpi="http://schemas.microsoft.com/office/word/2010/wordprocessingInk" xmlns:wne="http://schemas.microsoft.com/office/word/2006/wordml" xmlns:wps="http://schemas.microsoft.com/office/word/2010/wordprocessingShape" mc:Ignorable="w14 w15 w16se w16cid w16 w16cex w16sdtdh wp14">
+<w:footnotes xmlns:wpc="http://schemas.microsoft.com/office/word/2010/wordprocessingCanvas" xmlns:cx="http://schemas.microsoft.com/office/drawing/2014/chartex" xmlns:cx1="http://schemas.microsoft.com/office/drawing/2015/9/8/chartex" xmlns:mc="http://schemas.openxmlformats.org/markup-compatibility/2006" xmlns:o="urn:schemas-microsoft-com:office:office" xmlns:r="http://schemas.openxmlformats.org/officeDocument/2006/relationships" xmlns:m="http://schemas.openxmlformats.org/officeDocument/2006/math" xmlns:v="urn:schemas-microsoft-com:vml" xmlns:wp14="http://schemas.microsoft.com/office/word/2010/wordprocessingDrawing" xmlns:wp="http://schemas.openxmlformats.org/drawingml/2006/wordprocessingDrawing" xmlns:w10="urn:schemas-microsoft-com:office:word" xmlns:w="http://schemas.openxmlformats.org/wordprocessingml/2006/main" xmlns:w14="http://schemas.microsoft.com/office/word/2010/wordml" xmlns:w15="http://schemas.microsoft.com/office/word/2012/wordml" xmlns:w16se="http://schemas.microsoft.com/office/word/2015/wordml/symex" xmlns:wpg="http://schemas.microsoft.com/office/word/2010/wordprocessingGroup" xmlns:wpi="http://schemas.microsoft.com/office/word/2010/wordprocessingInk" xmlns:wne="http://schemas.microsoft.com/office/word/2006/wordml" xmlns:wps="http://schemas.microsoft.com/office/word/2010/wordprocessingShape" mc:Ignorable="w14 w15 w16se wp14">
   <w:footnote w:type="separator" w:id="-1">
     <w:p>
       <w:pPr>
@@ -808,7 +782,7 @@
 </file>
 
 <file path=word/header1.xml><?xml version="1.0" encoding="utf-8"?>
-<w:hdr xmlns:wpc="http://schemas.microsoft.com/office/word/2010/wordprocessingCanvas" xmlns:cx="http://schemas.microsoft.com/office/drawing/2014/chartex" xmlns:cx1="http://schemas.microsoft.com/office/drawing/2015/9/8/chartex" xmlns:cx2="http://schemas.microsoft.com/office/drawing/2015/10/21/chartex" xmlns:cx3="http://schemas.microsoft.com/office/drawing/2016/5/9/chartex" xmlns:cx4="http://schemas.microsoft.com/office/drawing/2016/5/10/chartex" xmlns:cx5="http://schemas.microsoft.com/office/drawing/2016/5/11/chartex" xmlns:cx6="http://schemas.microsoft.com/office/drawing/2016/5/12/chartex" xmlns:cx7="http://schemas.microsoft.com/office/drawing/2016/5/13/chartex" xmlns:cx8="http://schemas.microsoft.com/office/drawing/2016/5/14/chartex" xmlns:mc="http://schemas.openxmlformats.org/markup-compatibility/2006" xmlns:aink="http://schemas.microsoft.com/office/drawing/2016/ink" xmlns:am3d="http://schemas.microsoft.com/office/drawing/2017/model3d" xmlns:o="urn:schemas-microsoft-com:office:office" xmlns:r="http://schemas.openxmlformats.org/officeDocument/2006/relationships" xmlns:m="http://schemas.openxmlformats.org/officeDocument/2006/math" xmlns:v="urn:schemas-microsoft-com:vml" xmlns:wp14="http://schemas.microsoft.com/office/word/2010/wordprocessingDrawing" xmlns:wp="http://schemas.openxmlformats.org/drawingml/2006/wordprocessingDrawing" xmlns:w10="urn:schemas-microsoft-com:office:word" xmlns:w="http://schemas.openxmlformats.org/wordprocessingml/2006/main" xmlns:w14="http://schemas.microsoft.com/office/word/2010/wordml" xmlns:w15="http://schemas.microsoft.com/office/word/2012/wordml" xmlns:w16cex="http://schemas.microsoft.com/office/word/2018/wordml/cex" xmlns:w16cid="http://schemas.microsoft.com/office/word/2016/wordml/cid" xmlns:w16="http://schemas.microsoft.com/office/word/2018/wordml" xmlns:w16sdtdh="http://schemas.microsoft.com/office/word/2020/wordml/sdtdatahash" xmlns:w16se="http://schemas.microsoft.com/office/word/2015/wordml/symex" xmlns:wpg="http://schemas.microsoft.com/office/word/2010/wordprocessingGroup" xmlns:wpi="http://schemas.microsoft.com/office/word/2010/wordprocessingInk" xmlns:wne="http://schemas.microsoft.com/office/word/2006/wordml" xmlns:wps="http://schemas.microsoft.com/office/word/2010/wordprocessingShape" mc:Ignorable="w14 w15 w16se w16cid w16 w16cex w16sdtdh wp14">
+<w:hdr xmlns:wpc="http://schemas.microsoft.com/office/word/2010/wordprocessingCanvas" xmlns:cx="http://schemas.microsoft.com/office/drawing/2014/chartex" xmlns:cx1="http://schemas.microsoft.com/office/drawing/2015/9/8/chartex" xmlns:mc="http://schemas.openxmlformats.org/markup-compatibility/2006" xmlns:o="urn:schemas-microsoft-com:office:office" xmlns:r="http://schemas.openxmlformats.org/officeDocument/2006/relationships" xmlns:m="http://schemas.openxmlformats.org/officeDocument/2006/math" xmlns:v="urn:schemas-microsoft-com:vml" xmlns:wp14="http://schemas.microsoft.com/office/word/2010/wordprocessingDrawing" xmlns:wp="http://schemas.openxmlformats.org/drawingml/2006/wordprocessingDrawing" xmlns:w10="urn:schemas-microsoft-com:office:word" xmlns:w="http://schemas.openxmlformats.org/wordprocessingml/2006/main" xmlns:w14="http://schemas.microsoft.com/office/word/2010/wordml" xmlns:w15="http://schemas.microsoft.com/office/word/2012/wordml" xmlns:w16se="http://schemas.microsoft.com/office/word/2015/wordml/symex" xmlns:wpg="http://schemas.microsoft.com/office/word/2010/wordprocessingGroup" xmlns:wpi="http://schemas.microsoft.com/office/word/2010/wordprocessingInk" xmlns:wne="http://schemas.microsoft.com/office/word/2006/wordml" xmlns:wps="http://schemas.microsoft.com/office/word/2010/wordprocessingShape" mc:Ignorable="w14 w15 w16se wp14">
   <w:p>
     <w:pPr>
       <w:pBdr>
@@ -851,7 +825,7 @@
         <w:noProof/>
         <w:color w:val="000000"/>
       </w:rPr>
-      <w:t>11</w:t>
+      <w:t>4</w:t>
     </w:r>
     <w:r>
       <w:rPr>
@@ -883,7 +857,7 @@
 </file>
 
 <file path=word/numbering.xml><?xml version="1.0" encoding="utf-8"?>
-<w:numbering xmlns:wpc="http://schemas.microsoft.com/office/word/2010/wordprocessingCanvas" xmlns:cx="http://schemas.microsoft.com/office/drawing/2014/chartex" xmlns:cx1="http://schemas.microsoft.com/office/drawing/2015/9/8/chartex" xmlns:cx2="http://schemas.microsoft.com/office/drawing/2015/10/21/chartex" xmlns:cx3="http://schemas.microsoft.com/office/drawing/2016/5/9/chartex" xmlns:cx4="http://schemas.microsoft.com/office/drawing/2016/5/10/chartex" xmlns:cx5="http://schemas.microsoft.com/office/drawing/2016/5/11/chartex" xmlns:cx6="http://schemas.microsoft.com/office/drawing/2016/5/12/chartex" xmlns:cx7="http://schemas.microsoft.com/office/drawing/2016/5/13/chartex" xmlns:cx8="http://schemas.microsoft.com/office/drawing/2016/5/14/chartex" xmlns:mc="http://schemas.openxmlformats.org/markup-compatibility/2006" xmlns:aink="http://schemas.microsoft.com/office/drawing/2016/ink" xmlns:am3d="http://schemas.microsoft.com/office/drawing/2017/model3d" xmlns:o="urn:schemas-microsoft-com:office:office" xmlns:r="http://schemas.openxmlformats.org/officeDocument/2006/relationships" xmlns:m="http://schemas.openxmlformats.org/officeDocument/2006/math" xmlns:v="urn:schemas-microsoft-com:vml" xmlns:wp14="http://schemas.microsoft.com/office/word/2010/wordprocessingDrawing" xmlns:wp="http://schemas.openxmlformats.org/drawingml/2006/wordprocessingDrawing" xmlns:w10="urn:schemas-microsoft-com:office:word" xmlns:w="http://schemas.openxmlformats.org/wordprocessingml/2006/main" xmlns:w14="http://schemas.microsoft.com/office/word/2010/wordml" xmlns:w15="http://schemas.microsoft.com/office/word/2012/wordml" xmlns:w16cex="http://schemas.microsoft.com/office/word/2018/wordml/cex" xmlns:w16cid="http://schemas.microsoft.com/office/word/2016/wordml/cid" xmlns:w16="http://schemas.microsoft.com/office/word/2018/wordml" xmlns:w16sdtdh="http://schemas.microsoft.com/office/word/2020/wordml/sdtdatahash" xmlns:w16se="http://schemas.microsoft.com/office/word/2015/wordml/symex" xmlns:wpg="http://schemas.microsoft.com/office/word/2010/wordprocessingGroup" xmlns:wpi="http://schemas.microsoft.com/office/word/2010/wordprocessingInk" xmlns:wne="http://schemas.microsoft.com/office/word/2006/wordml" xmlns:wps="http://schemas.microsoft.com/office/word/2010/wordprocessingShape" mc:Ignorable="w14 w15 w16se w16cid w16 w16cex w16sdtdh wp14">
+<w:numbering xmlns:wpc="http://schemas.microsoft.com/office/word/2010/wordprocessingCanvas" xmlns:cx="http://schemas.microsoft.com/office/drawing/2014/chartex" xmlns:cx1="http://schemas.microsoft.com/office/drawing/2015/9/8/chartex" xmlns:mc="http://schemas.openxmlformats.org/markup-compatibility/2006" xmlns:o="urn:schemas-microsoft-com:office:office" xmlns:r="http://schemas.openxmlformats.org/officeDocument/2006/relationships" xmlns:m="http://schemas.openxmlformats.org/officeDocument/2006/math" xmlns:v="urn:schemas-microsoft-com:vml" xmlns:wp14="http://schemas.microsoft.com/office/word/2010/wordprocessingDrawing" xmlns:wp="http://schemas.openxmlformats.org/drawingml/2006/wordprocessingDrawing" xmlns:w10="urn:schemas-microsoft-com:office:word" xmlns:w="http://schemas.openxmlformats.org/wordprocessingml/2006/main" xmlns:w14="http://schemas.microsoft.com/office/word/2010/wordml" xmlns:w15="http://schemas.microsoft.com/office/word/2012/wordml" xmlns:w16se="http://schemas.microsoft.com/office/word/2015/wordml/symex" xmlns:wpg="http://schemas.microsoft.com/office/word/2010/wordprocessingGroup" xmlns:wpi="http://schemas.microsoft.com/office/word/2010/wordprocessingInk" xmlns:wne="http://schemas.microsoft.com/office/word/2006/wordml" xmlns:wps="http://schemas.microsoft.com/office/word/2010/wordprocessingShape" mc:Ignorable="w14 w15 w16se wp14">
   <w:abstractNum w:abstractNumId="0" w15:restartNumberingAfterBreak="0">
     <w:nsid w:val="316D4EEA"/>
     <w:multiLevelType w:val="multilevel"/>
@@ -1093,7 +1067,7 @@
 </file>
 
 <file path=word/styles.xml><?xml version="1.0" encoding="utf-8"?>
-<w:styles xmlns:mc="http://schemas.openxmlformats.org/markup-compatibility/2006" xmlns:r="http://schemas.openxmlformats.org/officeDocument/2006/relationships" xmlns:w="http://schemas.openxmlformats.org/wordprocessingml/2006/main" xmlns:w14="http://schemas.microsoft.com/office/word/2010/wordml" xmlns:w15="http://schemas.microsoft.com/office/word/2012/wordml" xmlns:w16cex="http://schemas.microsoft.com/office/word/2018/wordml/cex" xmlns:w16cid="http://schemas.microsoft.com/office/word/2016/wordml/cid" xmlns:w16="http://schemas.microsoft.com/office/word/2018/wordml" xmlns:w16sdtdh="http://schemas.microsoft.com/office/word/2020/wordml/sdtdatahash" xmlns:w16se="http://schemas.microsoft.com/office/word/2015/wordml/symex" mc:Ignorable="w14 w15 w16se w16cid w16 w16cex w16sdtdh">
+<w:styles xmlns:mc="http://schemas.openxmlformats.org/markup-compatibility/2006" xmlns:r="http://schemas.openxmlformats.org/officeDocument/2006/relationships" xmlns:w="http://schemas.openxmlformats.org/wordprocessingml/2006/main" xmlns:w14="http://schemas.microsoft.com/office/word/2010/wordml" xmlns:w15="http://schemas.microsoft.com/office/word/2012/wordml" xmlns:w16se="http://schemas.microsoft.com/office/word/2015/wordml/symex" mc:Ignorable="w14 w15 w16se">
   <w:docDefaults>
     <w:rPrDefault>
       <w:rPr>
@@ -1109,7 +1083,7 @@
       </w:pPr>
     </w:pPrDefault>
   </w:docDefaults>
-  <w:latentStyles w:defLockedState="0" w:defUIPriority="99" w:defSemiHidden="0" w:defUnhideWhenUsed="0" w:defQFormat="0" w:count="376">
+  <w:latentStyles w:defLockedState="0" w:defUIPriority="99" w:defSemiHidden="0" w:defUnhideWhenUsed="0" w:defQFormat="0" w:count="371">
     <w:lsdException w:name="Normal" w:uiPriority="0" w:qFormat="1"/>
     <w:lsdException w:name="heading 1" w:uiPriority="9" w:qFormat="1"/>
     <w:lsdException w:name="heading 2" w:semiHidden="1" w:uiPriority="9" w:unhideWhenUsed="1" w:qFormat="1"/>
@@ -1481,11 +1455,6 @@
     <w:lsdException w:name="List Table 5 Dark Accent 6" w:uiPriority="50"/>
     <w:lsdException w:name="List Table 6 Colorful Accent 6" w:uiPriority="51"/>
     <w:lsdException w:name="List Table 7 Colorful Accent 6" w:uiPriority="52"/>
-    <w:lsdException w:name="Mention" w:semiHidden="1" w:unhideWhenUsed="1"/>
-    <w:lsdException w:name="Smart Hyperlink" w:semiHidden="1" w:unhideWhenUsed="1"/>
-    <w:lsdException w:name="Hashtag" w:semiHidden="1" w:unhideWhenUsed="1"/>
-    <w:lsdException w:name="Unresolved Mention" w:semiHidden="1" w:unhideWhenUsed="1"/>
-    <w:lsdException w:name="Smart Link" w:semiHidden="1" w:unhideWhenUsed="1"/>
   </w:latentStyles>
   <w:style w:type="paragraph" w:default="1" w:styleId="Normal">
     <w:name w:val="Normal"/>
@@ -1496,6 +1465,7 @@
     <w:name w:val="heading 1"/>
     <w:basedOn w:val="Normal"/>
     <w:next w:val="Normal"/>
+    <w:link w:val="Ttulo1Car"/>
     <w:uiPriority w:val="9"/>
     <w:qFormat/>
     <w:pPr>
@@ -1804,7 +1774,7 @@
       <w:szCs w:val="18"/>
     </w:rPr>
   </w:style>
-  <w:style w:type="table" w:styleId="Tablaconcuadrculaclara">
+  <w:style w:type="table" w:styleId="Cuadrculadetablaclara">
     <w:name w:val="Grid Table Light"/>
     <w:basedOn w:val="Tablanormal"/>
     <w:uiPriority w:val="40"/>
@@ -2195,6 +2165,18 @@
     <w:uiPriority w:val="37"/>
     <w:unhideWhenUsed/>
     <w:rsid w:val="009061E7"/>
+  </w:style>
+  <w:style w:type="character" w:customStyle="1" w:styleId="Ttulo1Car">
+    <w:name w:val="Título 1 Car"/>
+    <w:basedOn w:val="Fuentedeprrafopredeter"/>
+    <w:link w:val="Ttulo1"/>
+    <w:uiPriority w:val="9"/>
+    <w:rsid w:val="008D5318"/>
+    <w:rPr>
+      <w:b/>
+      <w:sz w:val="48"/>
+      <w:szCs w:val="48"/>
+    </w:rPr>
   </w:style>
 </w:styles>
 </file>
@@ -2461,6 +2443,12 @@
 </file>
 
 <file path=customXml/item1.xml><?xml version="1.0" encoding="utf-8"?>
+<go:gDocsCustomXmlDataStorage xmlns:go="http://customooxmlschemas.google.com/" xmlns:r="http://schemas.openxmlformats.org/officeDocument/2006/relationships">
+  <go:docsCustomData xmlns:go="http://customooxmlschemas.google.com/" roundtripDataSignature="AMtx7mhlOjIPWK6rVKxx5edss3h56SJU6A==">AMUW2mWbFZa+RaRcVE6Wbgbs5gWVQGtCisVbkphIdhhYZCCpaQYtgqMpL+Bp4GBcrX4k8xGD19GYKegnQAiNl4zrtykCXhjgFTbsHoiGI4bH8UEgsUSRXafTVWSV8jZfrGNnGGnyTqx0</go:docsCustomData>
+</go:gDocsCustomXmlDataStorage>
+</file>
+
+<file path=customXml/item2.xml><?xml version="1.0" encoding="utf-8"?>
 <b:Sources xmlns:b="http://schemas.openxmlformats.org/officeDocument/2006/bibliography" xmlns="http://schemas.openxmlformats.org/officeDocument/2006/bibliography" SelectedStyle="\APASixthEditionOfficeOnline.xsl" StyleName="APA" Version="6">
   <b:Source>
     <b:Tag>Uni</b:Tag>
@@ -2494,25 +2482,19 @@
 </b:Sources>
 </file>
 
-<file path=customXml/item2.xml><?xml version="1.0" encoding="utf-8"?>
-<go:gDocsCustomXmlDataStorage xmlns:go="http://customooxmlschemas.google.com/" xmlns:r="http://schemas.openxmlformats.org/officeDocument/2006/relationships">
-  <go:docsCustomData xmlns:go="http://customooxmlschemas.google.com/" roundtripDataSignature="AMtx7mhlOjIPWK6rVKxx5edss3h56SJU6A==">AMUW2mWbFZa+RaRcVE6Wbgbs5gWVQGtCisVbkphIdhhYZCCpaQYtgqMpL+Bp4GBcrX4k8xGD19GYKegnQAiNl4zrtykCXhjgFTbsHoiGI4bH8UEgsUSRXafTVWSV8jZfrGNnGGnyTqx0</go:docsCustomData>
-</go:gDocsCustomXmlDataStorage>
-</file>
-
 <file path=customXml/itemProps1.xml><?xml version="1.0" encoding="utf-8"?>
-<ds:datastoreItem xmlns:ds="http://schemas.openxmlformats.org/officeDocument/2006/customXml" ds:itemID="{34E4047D-C19C-437D-B3BB-C851D2CA1C45}">
-  <ds:schemaRefs>
-    <ds:schemaRef ds:uri="http://schemas.openxmlformats.org/officeDocument/2006/bibliography"/>
-  </ds:schemaRefs>
-</ds:datastoreItem>
-</file>
-
-<file path=customXml/itemProps2.xml><?xml version="1.0" encoding="utf-8"?>
 <ds:datastoreItem xmlns:ds="http://schemas.openxmlformats.org/officeDocument/2006/customXml" ds:itemID="{11111111-1234-1234-1234-123412341234}">
   <ds:schemaRefs>
     <ds:schemaRef ds:uri="http://customooxmlschemas.google.com/"/>
     <ds:schemaRef ds:uri="http://schemas.openxmlformats.org/officeDocument/2006/relationships"/>
   </ds:schemaRefs>
 </ds:datastoreItem>
+</file>
+
+<file path=customXml/itemProps2.xml><?xml version="1.0" encoding="utf-8"?>
+<ds:datastoreItem xmlns:ds="http://schemas.openxmlformats.org/officeDocument/2006/customXml" ds:itemID="{5F278A52-5D84-47CE-A179-B4EFB418A81A}">
+  <ds:schemaRefs>
+    <ds:schemaRef ds:uri="http://schemas.openxmlformats.org/officeDocument/2006/bibliography"/>
+  </ds:schemaRefs>
+</ds:datastoreItem>
 </file>
</xml_diff>